<commit_message>
SPH now in 3D
</commit_message>
<xml_diff>
--- a/Thesis Learnings.docx
+++ b/Thesis Learnings.docx
@@ -199,34 +199,16 @@
           <w:sz w:val="22"/>
           <w:szCs w:val="22"/>
         </w:rPr>
-        <w:t>SV_DispatchThreadID is the sum of SV_GroupID * numthreads and GroupThreadID.</w:t>
-      </w:r>
-      <w:r>
-        <w:rPr>
-          <w:rFonts w:ascii="Arial" w:hAnsi="Arial" w:cs="Arial"/>
-          <w:color w:val="000000"/>
-          <w:sz w:val="22"/>
-          <w:szCs w:val="22"/>
-        </w:rPr>
-        <w:t>” And per OpenGl, “</w:t>
-      </w:r>
-      <w:r>
-        <w:rPr>
-          <w:rFonts w:ascii="Arial" w:hAnsi="Arial" w:cs="Arial"/>
-          <w:color w:val="000000"/>
-          <w:sz w:val="22"/>
-          <w:szCs w:val="22"/>
-        </w:rPr>
-        <w:t>The value of gl_GlobalInvocationID is equal to gl_WorkGroupID * gl_WorkGroupSize + gl_LocalInvocationID.</w:t>
-      </w:r>
-      <w:r>
-        <w:rPr>
-          <w:rFonts w:ascii="Arial" w:hAnsi="Arial" w:cs="Arial"/>
-          <w:color w:val="000000"/>
-          <w:sz w:val="22"/>
-          <w:szCs w:val="22"/>
-        </w:rPr>
-        <w:t xml:space="preserve">” These are both simply how you index the buffers passed into the compute shader. </w:t>
+        <w:t>SV_DispatchThreadID is the sum of SV_GroupID * numthreads and GroupThreadID.” And per OpenGl, “</w:t>
+      </w:r>
+      <w:r>
+        <w:rPr>
+          <w:rFonts w:ascii="Arial" w:hAnsi="Arial" w:cs="Arial"/>
+          <w:color w:val="000000"/>
+          <w:sz w:val="22"/>
+          <w:szCs w:val="22"/>
+        </w:rPr>
+        <w:t xml:space="preserve">The value of gl_GlobalInvocationID is equal to gl_WorkGroupID * gl_WorkGroupSize + gl_LocalInvocationID.” These are both simply how you index the buffers passed into the compute shader. </w:t>
       </w:r>
     </w:p>
     <w:p>
@@ -273,8 +255,6 @@
         </w:rPr>
         <w:t xml:space="preserve"> frame. </w:t>
       </w:r>
-      <w:bookmarkStart w:id="0" w:name="_GoBack"/>
-      <w:bookmarkEnd w:id="0"/>
     </w:p>
     <w:p>
       <w:pPr>
@@ -290,6 +270,60 @@
           <w:color w:val="000000"/>
           <w:sz w:val="22"/>
           <w:szCs w:val="22"/>
+        </w:rPr>
+      </w:pPr>
+      <w:r>
+        <w:rPr>
+          <w:rFonts w:ascii="Arial" w:hAnsi="Arial" w:cs="Arial"/>
+          <w:color w:val="000000"/>
+          <w:sz w:val="22"/>
+          <w:szCs w:val="22"/>
+        </w:rPr>
+        <w:t>Changing SPH from 2D to 3D didn’t seem to impact frame time (locally). Added maybe at most .1 ms to frame time (hard to say since the measurement is a bit jumpy).</w:t>
+      </w:r>
+    </w:p>
+    <w:p>
+      <w:pPr>
+        <w:pStyle w:val="NormalWeb"/>
+        <w:numPr>
+          <w:ilvl w:val="0"/>
+          <w:numId w:val="1"/>
+        </w:numPr>
+        <w:spacing w:before="0" w:beforeAutospacing="0" w:after="0" w:afterAutospacing="0" w:line="303" w:lineRule="atLeast"/>
+        <w:textAlignment w:val="baseline"/>
+        <w:rPr>
+          <w:rFonts w:ascii="Arial" w:hAnsi="Arial" w:cs="Arial"/>
+          <w:color w:val="000000"/>
+          <w:sz w:val="22"/>
+          <w:szCs w:val="22"/>
+        </w:rPr>
+      </w:pPr>
+      <w:r>
+        <w:rPr>
+          <w:rFonts w:ascii="Arial" w:hAnsi="Arial" w:cs="Arial"/>
+          <w:color w:val="000000"/>
+          <w:sz w:val="22"/>
+          <w:szCs w:val="22"/>
+        </w:rPr>
+        <w:t xml:space="preserve">Realistically, the frame rate is so terrible on the device, we will never be able to get enough particles to actually look like a fluid. Need a workaround like marching cubes to connect the particles and create a fluid look so we can do fewer particles. Interesting to look into at what point the number of particles alone has a higher frame rate than marching cubes + fewer particles. </w:t>
+      </w:r>
+      <w:bookmarkStart w:id="0" w:name="_GoBack"/>
+      <w:bookmarkEnd w:id="0"/>
+    </w:p>
+    <w:p>
+      <w:pPr>
+        <w:pStyle w:val="NormalWeb"/>
+        <w:numPr>
+          <w:ilvl w:val="0"/>
+          <w:numId w:val="1"/>
+        </w:numPr>
+        <w:spacing w:before="0" w:beforeAutospacing="0" w:after="0" w:afterAutospacing="0" w:line="303" w:lineRule="atLeast"/>
+        <w:textAlignment w:val="baseline"/>
+        <w:rPr>
+          <w:rFonts w:ascii="Arial" w:hAnsi="Arial" w:cs="Arial"/>
+          <w:color w:val="000000"/>
+          <w:sz w:val="22"/>
+          <w:szCs w:val="22"/>
           <w:highlight w:val="yellow"/>
         </w:rPr>
       </w:pPr>
@@ -301,7 +335,7 @@
           <w:szCs w:val="22"/>
           <w:highlight w:val="yellow"/>
         </w:rPr>
-        <w:t>What are the x, y, z, and w of DispatchThreadID? May encounter issues with this being different than the OpenGL indexing.</w:t>
+        <w:t xml:space="preserve">What are the x, y, z, and w of DispatchThreadID? </w:t>
       </w:r>
     </w:p>
     <w:p>
@@ -714,6 +748,7 @@
     <w:lsdException w:name="HTML Sample" w:semiHidden="1" w:unhideWhenUsed="1"/>
     <w:lsdException w:name="HTML Typewriter" w:semiHidden="1" w:unhideWhenUsed="1"/>
     <w:lsdException w:name="HTML Variable" w:semiHidden="1" w:unhideWhenUsed="1"/>
+    <w:lsdException w:name="Normal Table" w:semiHidden="1" w:unhideWhenUsed="1"/>
     <w:lsdException w:name="annotation subject" w:semiHidden="1" w:unhideWhenUsed="1"/>
     <w:lsdException w:name="No List" w:semiHidden="1" w:unhideWhenUsed="1"/>
     <w:lsdException w:name="Outline List 1" w:semiHidden="1" w:unhideWhenUsed="1"/>
@@ -760,8 +795,10 @@
     <w:lsdException w:name="Table Subtle 2" w:semiHidden="1" w:unhideWhenUsed="1"/>
     <w:lsdException w:name="Table Web 1" w:semiHidden="1" w:unhideWhenUsed="1"/>
     <w:lsdException w:name="Table Web 2" w:semiHidden="1" w:unhideWhenUsed="1"/>
+    <w:lsdException w:name="Table Web 3" w:semiHidden="1" w:unhideWhenUsed="1"/>
     <w:lsdException w:name="Balloon Text" w:semiHidden="1" w:unhideWhenUsed="1"/>
     <w:lsdException w:name="Table Grid" w:uiPriority="39"/>
+    <w:lsdException w:name="Table Theme" w:semiHidden="1" w:unhideWhenUsed="1"/>
     <w:lsdException w:name="Placeholder Text" w:semiHidden="1"/>
     <w:lsdException w:name="No Spacing" w:uiPriority="1" w:qFormat="1"/>
     <w:lsdException w:name="Light Shading" w:uiPriority="60"/>

</xml_diff>